<commit_message>
bug fixes (thanks to QuickAxe)
</commit_message>
<xml_diff>
--- a/MPMC_Labs/Lab Submissions/Expt4.docx
+++ b/MPMC_Labs/Lab Submissions/Expt4.docx
@@ -29,7 +29,7 @@
           <w:headerReference w:type="default" r:id="rId2"/>
           <w:footerReference w:type="default" r:id="rId3"/>
           <w:type w:val="nextPage"/>
-          <w:pgSz w:w="11909" w:h="16834"/>
+          <w:pgSz w:w="11906" w:h="16838"/>
           <w:pgMar w:left="1440" w:right="1469" w:gutter="0" w:header="1484" w:top="2571" w:footer="720" w:bottom="1455"/>
           <w:pgBorders w:display="allPages" w:offsetFrom="page">
             <w:top w:val="single" w:sz="4" w:space="24" w:color="000000"/>
@@ -1696,7 +1696,7 @@
       <w:pPr>
         <w:sectPr>
           <w:type w:val="continuous"/>
-          <w:pgSz w:w="11909" w:h="16834"/>
+          <w:pgSz w:w="11906" w:h="16838"/>
           <w:pgMar w:left="1440" w:right="1469" w:gutter="0" w:header="1484" w:top="2571" w:footer="720" w:bottom="1455"/>
           <w:cols w:num="2" w:space="0" w:equalWidth="true" w:sep="true"/>
           <w:formProt w:val="false"/>
@@ -1728,21 +1728,6 @@
     </w:p>
     <w:p>
       <w:pPr>
-        <w:sectPr>
-          <w:type w:val="continuous"/>
-          <w:pgSz w:w="11909" w:h="16834"/>
-          <w:pgMar w:left="1440" w:right="1469" w:gutter="0" w:header="1484" w:top="2571" w:footer="720" w:bottom="1455"/>
-          <w:pgBorders w:display="allPages" w:offsetFrom="page">
-            <w:top w:val="single" w:sz="4" w:space="24" w:color="000000"/>
-            <w:left w:val="single" w:sz="4" w:space="24" w:color="000000"/>
-            <w:bottom w:val="single" w:sz="4" w:space="24" w:color="000000"/>
-            <w:right w:val="single" w:sz="4" w:space="24" w:color="000000"/>
-          </w:pgBorders>
-          <w:pgNumType w:fmt="decimal"/>
-          <w:formProt w:val="false"/>
-          <w:textDirection w:val="lrTb"/>
-          <w:docGrid w:type="default" w:linePitch="100" w:charSpace="4096"/>
-        </w:sectPr>
         <w:pStyle w:val="Normal"/>
         <w:spacing w:lineRule="exact" w:line="230" w:before="0" w:after="0"/>
         <w:ind w:left="0" w:right="0" w:hanging="0"/>
@@ -1808,6 +1793,18 @@
     </w:p>
     <w:p>
       <w:pPr>
+        <w:sectPr>
+          <w:type w:val="continuous"/>
+          <w:pgSz w:w="11906" w:h="16838"/>
+          <w:pgMar w:left="1440" w:right="1469" w:gutter="0" w:header="1484" w:top="2571" w:footer="720" w:bottom="1455"/>
+          <w:formProt w:val="false"/>
+          <w:textDirection w:val="lrTb"/>
+          <w:docGrid w:type="default" w:linePitch="100" w:charSpace="4096"/>
+        </w:sectPr>
+      </w:pPr>
+    </w:p>
+    <w:p>
+      <w:pPr>
         <w:pStyle w:val="Normal"/>
         <w:spacing w:lineRule="exact" w:line="230" w:before="0" w:after="0"/>
         <w:ind w:left="0" w:right="0" w:hanging="0"/>
@@ -1831,8 +1828,8 @@
           <w:headerReference w:type="default" r:id="rId5"/>
           <w:footerReference w:type="default" r:id="rId6"/>
           <w:type w:val="nextPage"/>
-          <w:pgSz w:w="11909" w:h="16834"/>
-          <w:pgMar w:left="1435" w:right="1464" w:gutter="0" w:header="1479" w:top="2571" w:footer="715" w:bottom="1490"/>
+          <w:pgSz w:w="11906" w:h="16838"/>
+          <w:pgMar w:left="1435" w:right="1463" w:gutter="0" w:header="1479" w:top="2571" w:footer="715" w:bottom="1490"/>
           <w:pgBorders w:display="allPages" w:offsetFrom="page">
             <w:top w:val="single" w:sz="4" w:space="24" w:color="000000"/>
             <w:left w:val="single" w:sz="4" w:space="24" w:color="000000"/>
@@ -3858,8 +3855,8 @@
       <w:pPr>
         <w:sectPr>
           <w:type w:val="continuous"/>
-          <w:pgSz w:w="11909" w:h="16834"/>
-          <w:pgMar w:left="1435" w:right="1464" w:gutter="0" w:header="1479" w:top="2571" w:footer="715" w:bottom="1490"/>
+          <w:pgSz w:w="11906" w:h="16838"/>
+          <w:pgMar w:left="1435" w:right="1463" w:gutter="0" w:header="1479" w:top="2571" w:footer="715" w:bottom="1490"/>
           <w:cols w:num="3" w:space="0" w:equalWidth="true" w:sep="true"/>
           <w:formProt w:val="false"/>
           <w:textDirection w:val="lrTb"/>
@@ -3956,8 +3953,41 @@
       <w:pPr>
         <w:sectPr>
           <w:type w:val="continuous"/>
-          <w:pgSz w:w="11909" w:h="16834"/>
-          <w:pgMar w:left="1435" w:right="1464" w:gutter="0" w:header="1479" w:top="2571" w:footer="715" w:bottom="1490"/>
+          <w:pgSz w:w="11906" w:h="16838"/>
+          <w:pgMar w:left="1435" w:right="1463" w:gutter="0" w:header="1479" w:top="2571" w:footer="715" w:bottom="1490"/>
+          <w:formProt w:val="false"/>
+          <w:textDirection w:val="lrTb"/>
+          <w:docGrid w:type="default" w:linePitch="600" w:charSpace="36864"/>
+        </w:sectPr>
+      </w:pPr>
+    </w:p>
+    <w:p>
+      <w:pPr>
+        <w:pStyle w:val="Normal"/>
+        <w:spacing w:lineRule="exact" w:line="230" w:before="0" w:after="0"/>
+        <w:ind w:left="0" w:right="0" w:hanging="0"/>
+        <w:jc w:val="both"/>
+        <w:rPr>
+          <w:b/>
+          <w:bCs/>
+        </w:rPr>
+      </w:pPr>
+      <w:r>
+        <w:rPr>
+          <w:b/>
+          <w:bCs/>
+        </w:rPr>
+        <w:t>Code:</w:t>
+      </w:r>
+    </w:p>
+    <w:p>
+      <w:pPr>
+        <w:sectPr>
+          <w:headerReference w:type="default" r:id="rId8"/>
+          <w:footerReference w:type="default" r:id="rId9"/>
+          <w:type w:val="nextPage"/>
+          <w:pgSz w:w="11906" w:h="16838"/>
+          <w:pgMar w:left="1463" w:right="1435" w:gutter="0" w:header="1479" w:top="2571" w:footer="715" w:bottom="1490"/>
           <w:pgBorders w:display="allPages" w:offsetFrom="page">
             <w:top w:val="single" w:sz="4" w:space="24" w:color="000000"/>
             <w:left w:val="single" w:sz="4" w:space="24" w:color="000000"/>
@@ -3969,60 +3999,6 @@
           <w:textDirection w:val="lrTb"/>
           <w:docGrid w:type="default" w:linePitch="600" w:charSpace="36864"/>
         </w:sectPr>
-        <w:pStyle w:val="Normal"/>
-        <w:spacing w:lineRule="exact" w:line="230" w:before="0" w:after="0"/>
-        <w:ind w:left="0" w:right="0" w:hanging="0"/>
-        <w:jc w:val="both"/>
-        <w:rPr>
-          <w:b/>
-          <w:bCs/>
-        </w:rPr>
-      </w:pPr>
-      <w:r>
-        <w:rPr>
-          <w:b/>
-          <w:bCs/>
-        </w:rPr>
-      </w:r>
-    </w:p>
-    <w:p>
-      <w:pPr>
-        <w:pStyle w:val="Normal"/>
-        <w:spacing w:lineRule="exact" w:line="230" w:before="0" w:after="0"/>
-        <w:ind w:left="0" w:right="0" w:hanging="0"/>
-        <w:jc w:val="both"/>
-        <w:rPr>
-          <w:b/>
-          <w:bCs/>
-        </w:rPr>
-      </w:pPr>
-      <w:r>
-        <w:rPr>
-          <w:b/>
-          <w:bCs/>
-        </w:rPr>
-        <w:t>Code:</w:t>
-      </w:r>
-    </w:p>
-    <w:p>
-      <w:pPr>
-        <w:sectPr>
-          <w:headerReference w:type="default" r:id="rId8"/>
-          <w:footerReference w:type="default" r:id="rId9"/>
-          <w:type w:val="nextPage"/>
-          <w:pgSz w:w="11909" w:h="16834"/>
-          <w:pgMar w:left="1464" w:right="1435" w:gutter="0" w:header="1479" w:top="2571" w:footer="715" w:bottom="1490"/>
-          <w:pgBorders w:display="allPages" w:offsetFrom="page">
-            <w:top w:val="single" w:sz="4" w:space="24" w:color="000000"/>
-            <w:left w:val="single" w:sz="4" w:space="24" w:color="000000"/>
-            <w:bottom w:val="single" w:sz="4" w:space="24" w:color="000000"/>
-            <w:right w:val="single" w:sz="4" w:space="24" w:color="000000"/>
-          </w:pgBorders>
-          <w:pgNumType w:fmt="decimal"/>
-          <w:formProt w:val="false"/>
-          <w:textDirection w:val="lrTb"/>
-          <w:docGrid w:type="default" w:linePitch="600" w:charSpace="36864"/>
-        </w:sectPr>
       </w:pPr>
     </w:p>
     <w:p>
@@ -5525,8 +5501,8 @@
       <w:pPr>
         <w:sectPr>
           <w:type w:val="continuous"/>
-          <w:pgSz w:w="11909" w:h="16834"/>
-          <w:pgMar w:left="1464" w:right="1435" w:gutter="0" w:header="1479" w:top="2571" w:footer="715" w:bottom="1490"/>
+          <w:pgSz w:w="11906" w:h="16838"/>
+          <w:pgMar w:left="1463" w:right="1435" w:gutter="0" w:header="1479" w:top="2571" w:footer="715" w:bottom="1490"/>
           <w:cols w:num="2" w:space="0" w:equalWidth="true" w:sep="true"/>
           <w:formProt w:val="false"/>
           <w:textDirection w:val="lrTb"/>
@@ -5555,21 +5531,6 @@
     </w:p>
     <w:p>
       <w:pPr>
-        <w:sectPr>
-          <w:type w:val="continuous"/>
-          <w:pgSz w:w="11909" w:h="16834"/>
-          <w:pgMar w:left="1464" w:right="1435" w:gutter="0" w:header="1479" w:top="2571" w:footer="715" w:bottom="1490"/>
-          <w:pgBorders w:display="allPages" w:offsetFrom="page">
-            <w:top w:val="single" w:sz="4" w:space="24" w:color="000000"/>
-            <w:left w:val="single" w:sz="4" w:space="24" w:color="000000"/>
-            <w:bottom w:val="single" w:sz="4" w:space="24" w:color="000000"/>
-            <w:right w:val="single" w:sz="4" w:space="24" w:color="000000"/>
-          </w:pgBorders>
-          <w:pgNumType w:fmt="decimal"/>
-          <w:formProt w:val="false"/>
-          <w:textDirection w:val="lrTb"/>
-          <w:docGrid w:type="default" w:linePitch="600" w:charSpace="36864"/>
-        </w:sectPr>
         <w:pStyle w:val="Normal"/>
         <w:spacing w:lineRule="exact" w:line="230" w:before="0" w:after="0"/>
         <w:ind w:left="0" w:right="0" w:hanging="0"/>
@@ -5633,6 +5594,18 @@
     </w:p>
     <w:p>
       <w:pPr>
+        <w:sectPr>
+          <w:type w:val="continuous"/>
+          <w:pgSz w:w="11906" w:h="16838"/>
+          <w:pgMar w:left="1463" w:right="1435" w:gutter="0" w:header="1479" w:top="2571" w:footer="715" w:bottom="1490"/>
+          <w:formProt w:val="false"/>
+          <w:textDirection w:val="lrTb"/>
+          <w:docGrid w:type="default" w:linePitch="600" w:charSpace="36864"/>
+        </w:sectPr>
+      </w:pPr>
+    </w:p>
+    <w:p>
+      <w:pPr>
         <w:pStyle w:val="Normal"/>
         <w:spacing w:lineRule="exact" w:line="230" w:before="0" w:after="0"/>
         <w:ind w:left="0" w:right="0" w:hanging="0"/>
@@ -5656,8 +5629,8 @@
           <w:headerReference w:type="default" r:id="rId11"/>
           <w:footerReference w:type="default" r:id="rId12"/>
           <w:type w:val="nextPage"/>
-          <w:pgSz w:w="11909" w:h="16834"/>
-          <w:pgMar w:left="1464" w:right="1435" w:gutter="0" w:header="1479" w:top="2571" w:footer="715" w:bottom="1490"/>
+          <w:pgSz w:w="11906" w:h="16838"/>
+          <w:pgMar w:left="1463" w:right="1435" w:gutter="0" w:header="1479" w:top="2571" w:footer="715" w:bottom="1490"/>
           <w:pgBorders w:display="allPages" w:offsetFrom="page">
             <w:top w:val="single" w:sz="4" w:space="24" w:color="000000"/>
             <w:left w:val="single" w:sz="4" w:space="24" w:color="000000"/>
@@ -7054,8 +7027,8 @@
       <w:pPr>
         <w:sectPr>
           <w:type w:val="continuous"/>
-          <w:pgSz w:w="11909" w:h="16834"/>
-          <w:pgMar w:left="1464" w:right="1435" w:gutter="0" w:header="1479" w:top="2571" w:footer="715" w:bottom="1490"/>
+          <w:pgSz w:w="11906" w:h="16838"/>
+          <w:pgMar w:left="1463" w:right="1435" w:gutter="0" w:header="1479" w:top="2571" w:footer="715" w:bottom="1490"/>
           <w:cols w:num="2" w:space="0" w:equalWidth="true" w:sep="true"/>
           <w:formProt w:val="false"/>
           <w:textDirection w:val="lrTb"/>
@@ -7084,21 +7057,6 @@
     </w:p>
     <w:p>
       <w:pPr>
-        <w:sectPr>
-          <w:type w:val="continuous"/>
-          <w:pgSz w:w="11909" w:h="16834"/>
-          <w:pgMar w:left="1464" w:right="1435" w:gutter="0" w:header="1479" w:top="2571" w:footer="715" w:bottom="1490"/>
-          <w:pgBorders w:display="allPages" w:offsetFrom="page">
-            <w:top w:val="single" w:sz="4" w:space="24" w:color="000000"/>
-            <w:left w:val="single" w:sz="4" w:space="24" w:color="000000"/>
-            <w:bottom w:val="single" w:sz="4" w:space="24" w:color="000000"/>
-            <w:right w:val="single" w:sz="4" w:space="24" w:color="000000"/>
-          </w:pgBorders>
-          <w:pgNumType w:fmt="decimal"/>
-          <w:formProt w:val="false"/>
-          <w:textDirection w:val="lrTb"/>
-          <w:docGrid w:type="default" w:linePitch="600" w:charSpace="36864"/>
-        </w:sectPr>
         <w:pStyle w:val="Normal"/>
         <w:spacing w:lineRule="exact" w:line="230" w:before="0" w:after="0"/>
         <w:ind w:left="0" w:right="0" w:hanging="0"/>
@@ -7162,6 +7120,18 @@
     </w:p>
     <w:p>
       <w:pPr>
+        <w:sectPr>
+          <w:type w:val="continuous"/>
+          <w:pgSz w:w="11906" w:h="16838"/>
+          <w:pgMar w:left="1463" w:right="1435" w:gutter="0" w:header="1479" w:top="2571" w:footer="715" w:bottom="1490"/>
+          <w:formProt w:val="false"/>
+          <w:textDirection w:val="lrTb"/>
+          <w:docGrid w:type="default" w:linePitch="600" w:charSpace="36864"/>
+        </w:sectPr>
+      </w:pPr>
+    </w:p>
+    <w:p>
+      <w:pPr>
         <w:pStyle w:val="Normal"/>
         <w:spacing w:lineRule="exact" w:line="230" w:before="0" w:after="0"/>
         <w:ind w:left="0" w:right="0" w:hanging="0"/>
@@ -7185,8 +7155,8 @@
           <w:headerReference w:type="default" r:id="rId14"/>
           <w:footerReference w:type="default" r:id="rId15"/>
           <w:type w:val="nextPage"/>
-          <w:pgSz w:w="11909" w:h="16834"/>
-          <w:pgMar w:left="1464" w:right="1435" w:gutter="0" w:header="1479" w:top="2571" w:footer="715" w:bottom="1490"/>
+          <w:pgSz w:w="11906" w:h="16838"/>
+          <w:pgMar w:left="1463" w:right="1435" w:gutter="0" w:header="1479" w:top="2571" w:footer="715" w:bottom="1490"/>
           <w:pgBorders w:display="allPages" w:offsetFrom="page">
             <w:top w:val="single" w:sz="4" w:space="24" w:color="000000"/>
             <w:left w:val="single" w:sz="4" w:space="24" w:color="000000"/>
@@ -7944,66 +7914,87 @@
           <w:bCs w:val="false"/>
         </w:rPr>
         <w:tab/>
-        <w:t>CMP al,bl</w:t>
-      </w:r>
-    </w:p>
-    <w:p>
-      <w:pPr>
-        <w:pStyle w:val="Normal"/>
-        <w:spacing w:lineRule="exact" w:line="230" w:before="0" w:after="0"/>
-        <w:ind w:left="0" w:right="0" w:hanging="0"/>
-        <w:jc w:val="both"/>
-        <w:rPr>
-          <w:b w:val="false"/>
-          <w:bCs w:val="false"/>
-        </w:rPr>
-      </w:pPr>
-      <w:r>
-        <w:rPr>
-          <w:b w:val="false"/>
-          <w:bCs w:val="false"/>
-        </w:rPr>
-        <w:tab/>
-      </w:r>
-    </w:p>
-    <w:p>
-      <w:pPr>
-        <w:pStyle w:val="Normal"/>
-        <w:spacing w:lineRule="exact" w:line="230" w:before="0" w:after="0"/>
-        <w:ind w:left="0" w:right="0" w:hanging="0"/>
-        <w:jc w:val="both"/>
-        <w:rPr>
-          <w:b w:val="false"/>
-          <w:bCs w:val="false"/>
-        </w:rPr>
-      </w:pPr>
-      <w:r>
-        <w:rPr>
-          <w:b w:val="false"/>
-          <w:bCs w:val="false"/>
-        </w:rPr>
-        <w:tab/>
-        <w:t>JE L1</w:t>
-      </w:r>
-    </w:p>
-    <w:p>
-      <w:pPr>
-        <w:pStyle w:val="Normal"/>
-        <w:spacing w:lineRule="exact" w:line="230" w:before="0" w:after="0"/>
-        <w:ind w:left="0" w:right="0" w:hanging="0"/>
-        <w:jc w:val="both"/>
-        <w:rPr>
-          <w:b w:val="false"/>
-          <w:bCs w:val="false"/>
-        </w:rPr>
-      </w:pPr>
-      <w:r>
-        <w:rPr>
-          <w:b w:val="false"/>
-          <w:bCs w:val="false"/>
-        </w:rPr>
-        <w:tab/>
-        <w:t>JMP L2</w:t>
+        <w:t>CMP a</w:t>
+      </w:r>
+      <w:r>
+        <w:rPr>
+          <w:b w:val="false"/>
+          <w:bCs w:val="false"/>
+        </w:rPr>
+        <w:t>h,0</w:t>
+      </w:r>
+    </w:p>
+    <w:p>
+      <w:pPr>
+        <w:pStyle w:val="Normal"/>
+        <w:spacing w:lineRule="exact" w:line="230" w:before="0" w:after="0"/>
+        <w:ind w:left="0" w:right="0" w:hanging="0"/>
+        <w:jc w:val="both"/>
+        <w:rPr>
+          <w:b w:val="false"/>
+          <w:bCs w:val="false"/>
+        </w:rPr>
+      </w:pPr>
+      <w:r>
+        <w:rPr>
+          <w:b w:val="false"/>
+          <w:bCs w:val="false"/>
+        </w:rPr>
+        <w:tab/>
+      </w:r>
+    </w:p>
+    <w:p>
+      <w:pPr>
+        <w:pStyle w:val="Normal"/>
+        <w:spacing w:lineRule="exact" w:line="230" w:before="0" w:after="0"/>
+        <w:ind w:left="0" w:right="0" w:hanging="0"/>
+        <w:jc w:val="both"/>
+        <w:rPr>
+          <w:b w:val="false"/>
+          <w:bCs w:val="false"/>
+        </w:rPr>
+      </w:pPr>
+      <w:r>
+        <w:rPr>
+          <w:b w:val="false"/>
+          <w:bCs w:val="false"/>
+        </w:rPr>
+        <w:tab/>
+        <w:t>JE L</w:t>
+      </w:r>
+      <w:r>
+        <w:rPr>
+          <w:b w:val="false"/>
+          <w:bCs w:val="false"/>
+        </w:rPr>
+        <w:t>2</w:t>
+      </w:r>
+    </w:p>
+    <w:p>
+      <w:pPr>
+        <w:pStyle w:val="Normal"/>
+        <w:spacing w:lineRule="exact" w:line="230" w:before="0" w:after="0"/>
+        <w:ind w:left="0" w:right="0" w:hanging="0"/>
+        <w:jc w:val="both"/>
+        <w:rPr>
+          <w:b w:val="false"/>
+          <w:bCs w:val="false"/>
+        </w:rPr>
+      </w:pPr>
+      <w:r>
+        <w:rPr>
+          <w:b w:val="false"/>
+          <w:bCs w:val="false"/>
+        </w:rPr>
+        <w:tab/>
+        <w:t>JMP L</w:t>
+      </w:r>
+      <w:r>
+        <w:rPr>
+          <w:b w:val="false"/>
+          <w:bCs w:val="false"/>
+        </w:rPr>
+        <w:t>1</w:t>
       </w:r>
     </w:p>
     <w:p>
@@ -8376,8 +8367,8 @@
       <w:pPr>
         <w:sectPr>
           <w:type w:val="continuous"/>
-          <w:pgSz w:w="11909" w:h="16834"/>
-          <w:pgMar w:left="1464" w:right="1435" w:gutter="0" w:header="1479" w:top="2571" w:footer="715" w:bottom="1490"/>
+          <w:pgSz w:w="11906" w:h="16838"/>
+          <w:pgMar w:left="1463" w:right="1435" w:gutter="0" w:header="1479" w:top="2571" w:footer="715" w:bottom="1490"/>
           <w:cols w:num="2" w:space="0" w:equalWidth="true" w:sep="true"/>
           <w:formProt w:val="false"/>
           <w:textDirection w:val="lrTb"/>
@@ -8463,15 +8454,8 @@
     </w:p>
     <w:sectPr>
       <w:type w:val="continuous"/>
-      <w:pgSz w:w="11909" w:h="16834"/>
-      <w:pgMar w:left="1464" w:right="1435" w:gutter="0" w:header="1479" w:top="2571" w:footer="715" w:bottom="1490"/>
-      <w:pgBorders w:display="allPages" w:offsetFrom="page">
-        <w:top w:val="single" w:sz="4" w:space="24" w:color="000000"/>
-        <w:left w:val="single" w:sz="4" w:space="24" w:color="000000"/>
-        <w:bottom w:val="single" w:sz="4" w:space="24" w:color="000000"/>
-        <w:right w:val="single" w:sz="4" w:space="24" w:color="000000"/>
-      </w:pgBorders>
-      <w:pgNumType w:fmt="decimal"/>
+      <w:pgSz w:w="11906" w:h="16838"/>
+      <w:pgMar w:left="1463" w:right="1435" w:gutter="0" w:header="1479" w:top="2571" w:footer="715" w:bottom="1490"/>
       <w:formProt w:val="false"/>
       <w:textDirection w:val="lrTb"/>
       <w:docGrid w:type="default" w:linePitch="600" w:charSpace="36864"/>
@@ -8505,7 +8489,7 @@
     </w:r>
     <w:r>
       <w:rPr/>
-      <w:t>1</w:t>
+      <w:t>44</w:t>
     </w:r>
     <w:r>
       <w:rPr/>
@@ -8545,23 +8529,8 @@
         <w:szCs w:val="24"/>
       </w:rPr>
       <w:t>MAHENDRA PRIOLKAR</w:t>
-    </w:r>
-    <w:r>
-      <w:rPr>
-        <w:rFonts w:ascii="Comfortaa Light" w:hAnsi="Comfortaa Light"/>
-        <w:sz w:val="24"/>
-        <w:szCs w:val="24"/>
-      </w:rPr>
       <w:tab/>
-      <w:t xml:space="preserve">                                                                         </w:t>
-    </w:r>
-    <w:r>
-      <w:rPr>
-        <w:rFonts w:ascii="Comfortaa Light" w:hAnsi="Comfortaa Light"/>
-        <w:sz w:val="24"/>
-        <w:szCs w:val="24"/>
-      </w:rPr>
-      <w:t>211105032</w:t>
+      <w:t xml:space="preserve">                                                                         211105032</w:t>
     </w:r>
   </w:p>
 </w:ftr>
@@ -8662,23 +8631,8 @@
         <w:szCs w:val="24"/>
       </w:rPr>
       <w:t>MAHENDRA PRIOLKAR</w:t>
-    </w:r>
-    <w:r>
-      <w:rPr>
-        <w:rFonts w:ascii="Comfortaa Light" w:hAnsi="Comfortaa Light"/>
-        <w:sz w:val="24"/>
-        <w:szCs w:val="24"/>
-      </w:rPr>
       <w:tab/>
-      <w:t xml:space="preserve">                                                                         </w:t>
-    </w:r>
-    <w:r>
-      <w:rPr>
-        <w:rFonts w:ascii="Comfortaa Light" w:hAnsi="Comfortaa Light"/>
-        <w:sz w:val="24"/>
-        <w:szCs w:val="24"/>
-      </w:rPr>
-      <w:t>211105032</w:t>
+      <w:t xml:space="preserve">                                                                         211105032</w:t>
     </w:r>
   </w:p>
 </w:ftr>
@@ -8776,23 +8730,8 @@
         <w:szCs w:val="24"/>
       </w:rPr>
       <w:t>MAHENDRA PRIOLKAR</w:t>
-    </w:r>
-    <w:r>
-      <w:rPr>
-        <w:rFonts w:ascii="Comfortaa Light" w:hAnsi="Comfortaa Light"/>
-        <w:sz w:val="24"/>
-        <w:szCs w:val="24"/>
-      </w:rPr>
       <w:tab/>
-      <w:t xml:space="preserve">                                                                         </w:t>
-    </w:r>
-    <w:r>
-      <w:rPr>
-        <w:rFonts w:ascii="Comfortaa Light" w:hAnsi="Comfortaa Light"/>
-        <w:sz w:val="24"/>
-        <w:szCs w:val="24"/>
-      </w:rPr>
-      <w:t>211105032</w:t>
+      <w:t xml:space="preserve">                                                                         211105032</w:t>
     </w:r>
   </w:p>
 </w:ftr>
@@ -8904,23 +8843,8 @@
         <w:szCs w:val="24"/>
       </w:rPr>
       <w:t>MAHENDRA PRIOLKAR</w:t>
-    </w:r>
-    <w:r>
-      <w:rPr>
-        <w:rFonts w:ascii="Comfortaa Light" w:hAnsi="Comfortaa Light"/>
-        <w:sz w:val="24"/>
-        <w:szCs w:val="24"/>
-      </w:rPr>
       <w:tab/>
-      <w:t xml:space="preserve">                                                                         </w:t>
-    </w:r>
-    <w:r>
-      <w:rPr>
-        <w:rFonts w:ascii="Comfortaa Light" w:hAnsi="Comfortaa Light"/>
-        <w:sz w:val="24"/>
-        <w:szCs w:val="24"/>
-      </w:rPr>
-      <w:t>211105032</w:t>
+      <w:t xml:space="preserve">                                                                         211105032</w:t>
     </w:r>
   </w:p>
 </w:ftr>
@@ -9032,23 +8956,8 @@
         <w:szCs w:val="24"/>
       </w:rPr>
       <w:t>MAHENDRA PRIOLKAR</w:t>
-    </w:r>
-    <w:r>
-      <w:rPr>
-        <w:rFonts w:ascii="Comfortaa Light" w:hAnsi="Comfortaa Light"/>
-        <w:sz w:val="24"/>
-        <w:szCs w:val="24"/>
-      </w:rPr>
       <w:tab/>
-      <w:t xml:space="preserve">                                                                         </w:t>
-    </w:r>
-    <w:r>
-      <w:rPr>
-        <w:rFonts w:ascii="Comfortaa Light" w:hAnsi="Comfortaa Light"/>
-        <w:sz w:val="24"/>
-        <w:szCs w:val="24"/>
-      </w:rPr>
-      <w:t>211105032</w:t>
+      <w:t xml:space="preserve">                                                                         211105032</w:t>
     </w:r>
   </w:p>
 </w:ftr>
@@ -9072,15 +8981,7 @@
         <w:sz w:val="24"/>
         <w:szCs w:val="24"/>
       </w:rPr>
-      <w:t>4A]</w:t>
-    </w:r>
-    <w:r>
-      <w:rPr>
-        <w:rFonts w:ascii="Comfortaa Light" w:hAnsi="Comfortaa Light"/>
-        <w:sz w:val="24"/>
-        <w:szCs w:val="24"/>
-      </w:rPr>
-      <w:t xml:space="preserve">   Write an assembly language program to find largest of the two numbers.                                                                           </w:t>
+      <w:t xml:space="preserve">4A]   Write an assembly language program to find largest of the two numbers.                                                                           </w:t>
     </w:r>
   </w:p>
   <w:p>
@@ -9099,15 +9000,7 @@
         <w:sz w:val="24"/>
         <w:szCs w:val="24"/>
       </w:rPr>
-      <w:t>DATE:-</w:t>
-    </w:r>
-    <w:r>
-      <w:rPr>
-        <w:rFonts w:ascii="Comfortaa Light" w:hAnsi="Comfortaa Light"/>
-        <w:sz w:val="24"/>
-        <w:szCs w:val="24"/>
-      </w:rPr>
-      <w:t>27/04/23</w:t>
+      <w:t>DATE:-27/04/23</w:t>
     </w:r>
   </w:p>
 </w:hdr>
@@ -9131,15 +9024,7 @@
         <w:sz w:val="24"/>
         <w:szCs w:val="24"/>
       </w:rPr>
-      <w:t>4B]</w:t>
-    </w:r>
-    <w:r>
-      <w:rPr>
-        <w:rFonts w:ascii="Comfortaa Light" w:hAnsi="Comfortaa Light"/>
-        <w:sz w:val="24"/>
-        <w:szCs w:val="24"/>
-      </w:rPr>
-      <w:t xml:space="preserve"> Write an assembly language program to find the largest of three numbers.                                                                            </w:t>
+      <w:t xml:space="preserve">4B] Write an assembly language program to find the largest of three numbers.                                                                            </w:t>
     </w:r>
   </w:p>
   <w:p>
@@ -9158,15 +9043,7 @@
         <w:sz w:val="24"/>
         <w:szCs w:val="24"/>
       </w:rPr>
-      <w:t>DATE:-</w:t>
-    </w:r>
-    <w:r>
-      <w:rPr>
-        <w:rFonts w:ascii="Comfortaa Light" w:hAnsi="Comfortaa Light"/>
-        <w:sz w:val="24"/>
-        <w:szCs w:val="24"/>
-      </w:rPr>
-      <w:t>27/04/23</w:t>
+      <w:t>DATE:-27/04/23</w:t>
     </w:r>
   </w:p>
 </w:hdr>
@@ -9190,15 +9067,7 @@
         <w:sz w:val="24"/>
         <w:szCs w:val="24"/>
       </w:rPr>
-      <w:t>4C]</w:t>
-    </w:r>
-    <w:r>
-      <w:rPr>
-        <w:rFonts w:ascii="Comfortaa Light" w:hAnsi="Comfortaa Light"/>
-        <w:sz w:val="24"/>
-        <w:szCs w:val="24"/>
-      </w:rPr>
-      <w:t xml:space="preserve"> Write an assembly language program to find the smallest of 2 numbers.                                                                      </w:t>
+      <w:t xml:space="preserve">4C] Write an assembly language program to find the smallest of 2 numbers.                                                                      </w:t>
     </w:r>
   </w:p>
   <w:p>
@@ -9217,15 +9086,7 @@
         <w:sz w:val="24"/>
         <w:szCs w:val="24"/>
       </w:rPr>
-      <w:t>DATE:-</w:t>
-    </w:r>
-    <w:r>
-      <w:rPr>
-        <w:rFonts w:ascii="Comfortaa Light" w:hAnsi="Comfortaa Light"/>
-        <w:sz w:val="24"/>
-        <w:szCs w:val="24"/>
-      </w:rPr>
-      <w:t>27/04/23</w:t>
+      <w:t>DATE:-27/04/23</w:t>
     </w:r>
   </w:p>
 </w:hdr>
@@ -9249,15 +9110,7 @@
         <w:sz w:val="24"/>
         <w:szCs w:val="24"/>
       </w:rPr>
-      <w:t>4D]</w:t>
-    </w:r>
-    <w:r>
-      <w:rPr>
-        <w:rFonts w:ascii="Comfortaa Light" w:hAnsi="Comfortaa Light"/>
-        <w:sz w:val="24"/>
-        <w:szCs w:val="24"/>
-      </w:rPr>
-      <w:t xml:space="preserve"> Write an assembly language program to check if the given number is greater than 5 or lesser than 5.                                                                 </w:t>
+      <w:t xml:space="preserve">4D] Write an assembly language program to check if the given number is greater than 5 or lesser than 5.                                                                 </w:t>
     </w:r>
   </w:p>
   <w:p>
@@ -9276,15 +9129,7 @@
         <w:sz w:val="24"/>
         <w:szCs w:val="24"/>
       </w:rPr>
-      <w:t>DATE:-</w:t>
-    </w:r>
-    <w:r>
-      <w:rPr>
-        <w:rFonts w:ascii="Comfortaa Light" w:hAnsi="Comfortaa Light"/>
-        <w:sz w:val="24"/>
-        <w:szCs w:val="24"/>
-      </w:rPr>
-      <w:t>27/04/23</w:t>
+      <w:t>DATE:-27/04/23</w:t>
     </w:r>
   </w:p>
 </w:hdr>
@@ -9308,15 +9153,7 @@
         <w:sz w:val="24"/>
         <w:szCs w:val="24"/>
       </w:rPr>
-      <w:t>4E]</w:t>
-    </w:r>
-    <w:r>
-      <w:rPr>
-        <w:rFonts w:ascii="Comfortaa Light" w:hAnsi="Comfortaa Light"/>
-        <w:sz w:val="24"/>
-        <w:szCs w:val="24"/>
-      </w:rPr>
-      <w:t xml:space="preserve"> Write an assembly language program to check whether the entered number is even or odd.                                                                          </w:t>
+      <w:t xml:space="preserve">4E] Write an assembly language program to check whether the entered number is even or odd.                                                                          </w:t>
     </w:r>
   </w:p>
   <w:p>
@@ -9335,15 +9172,7 @@
         <w:sz w:val="24"/>
         <w:szCs w:val="24"/>
       </w:rPr>
-      <w:t>DATE:-</w:t>
-    </w:r>
-    <w:r>
-      <w:rPr>
-        <w:rFonts w:ascii="Comfortaa Light" w:hAnsi="Comfortaa Light"/>
-        <w:sz w:val="24"/>
-        <w:szCs w:val="24"/>
-      </w:rPr>
-      <w:t>27/04/23</w:t>
+      <w:t>DATE:-27/04/23</w:t>
     </w:r>
   </w:p>
 </w:hdr>
@@ -9372,9 +9201,7 @@
     <w:pPr>
       <w:widowControl/>
       <w:suppressAutoHyphens w:val="true"/>
-      <w:kinsoku w:val="true"/>
-      <w:overflowPunct w:val="true"/>
-      <w:autoSpaceDE w:val="true"/>
+      <w:overflowPunct w:val="false"/>
       <w:bidi w:val="0"/>
       <w:spacing w:lineRule="auto" w:line="259" w:before="0" w:after="160"/>
       <w:jc w:val="left"/>
@@ -9397,14 +9224,8 @@
       <w:keepNext w:val="true"/>
       <w:keepLines/>
       <w:widowControl/>
-      <w:numPr>
-        <w:ilvl w:val="0"/>
-        <w:numId w:val="0"/>
-      </w:numPr>
       <w:suppressAutoHyphens w:val="true"/>
-      <w:kinsoku w:val="true"/>
-      <w:overflowPunct w:val="true"/>
-      <w:autoSpaceDE w:val="true"/>
+      <w:overflowPunct w:val="false"/>
       <w:bidi w:val="0"/>
       <w:spacing w:lineRule="auto" w:line="259" w:before="0" w:after="101"/>
       <w:ind w:left="10" w:right="0" w:hanging="10"/>

</xml_diff>